<commit_message>
DTIU entre otra Documentacion
</commit_message>
<xml_diff>
--- a/Documentacion/Analisis_de_requerimientos.docx
+++ b/Documentacion/Analisis_de_requerimientos.docx
@@ -856,7 +856,7 @@
           <w:r>
             <w:fldChar w:fldCharType="separate"/>
           </w:r>
-          <w:hyperlink w:anchor="_Toc193798686" w:history="1">
+          <w:hyperlink w:anchor="_Toc193874728" w:history="1">
             <w:r>
               <w:rPr>
                 <w:rStyle w:val="Hyperlink"/>
@@ -883,7 +883,7 @@
                 <w:noProof/>
                 <w:webHidden/>
               </w:rPr>
-              <w:instrText xml:space="preserve"> PAGEREF _Toc193798686 \h </w:instrText>
+              <w:instrText xml:space="preserve"> PAGEREF _Toc193874728 \h </w:instrText>
             </w:r>
             <w:r>
               <w:rPr>
@@ -926,7 +926,7 @@
               <w:lang w:val="en-US"/>
             </w:rPr>
           </w:pPr>
-          <w:hyperlink w:anchor="_Toc193798687" w:history="1">
+          <w:hyperlink w:anchor="_Toc193874729" w:history="1">
             <w:r>
               <w:rPr>
                 <w:rStyle w:val="Hyperlink"/>
@@ -953,7 +953,7 @@
                 <w:noProof/>
                 <w:webHidden/>
               </w:rPr>
-              <w:instrText xml:space="preserve"> PAGEREF _Toc193798687 \h </w:instrText>
+              <w:instrText xml:space="preserve"> PAGEREF _Toc193874729 \h </w:instrText>
             </w:r>
             <w:r>
               <w:rPr>
@@ -996,7 +996,7 @@
               <w:lang w:val="en-US"/>
             </w:rPr>
           </w:pPr>
-          <w:hyperlink w:anchor="_Toc193798688" w:history="1">
+          <w:hyperlink w:anchor="_Toc193874730" w:history="1">
             <w:r>
               <w:rPr>
                 <w:rStyle w:val="Hyperlink"/>
@@ -1023,7 +1023,7 @@
                 <w:noProof/>
                 <w:webHidden/>
               </w:rPr>
-              <w:instrText xml:space="preserve"> PAGEREF _Toc193798688 \h </w:instrText>
+              <w:instrText xml:space="preserve"> PAGEREF _Toc193874730 \h </w:instrText>
             </w:r>
             <w:r>
               <w:rPr>
@@ -1066,7 +1066,7 @@
               <w:lang w:val="en-US"/>
             </w:rPr>
           </w:pPr>
-          <w:hyperlink w:anchor="_Toc193798689" w:history="1">
+          <w:hyperlink w:anchor="_Toc193874731" w:history="1">
             <w:r>
               <w:rPr>
                 <w:rStyle w:val="Hyperlink"/>
@@ -1093,7 +1093,7 @@
                 <w:noProof/>
                 <w:webHidden/>
               </w:rPr>
-              <w:instrText xml:space="preserve"> PAGEREF _Toc193798689 \h </w:instrText>
+              <w:instrText xml:space="preserve"> PAGEREF _Toc193874731 \h </w:instrText>
             </w:r>
             <w:r>
               <w:rPr>
@@ -1136,7 +1136,7 @@
               <w:lang w:val="en-US"/>
             </w:rPr>
           </w:pPr>
-          <w:hyperlink w:anchor="_Toc193798690" w:history="1">
+          <w:hyperlink w:anchor="_Toc193874732" w:history="1">
             <w:r>
               <w:rPr>
                 <w:rStyle w:val="Hyperlink"/>
@@ -1163,7 +1163,7 @@
                 <w:noProof/>
                 <w:webHidden/>
               </w:rPr>
-              <w:instrText xml:space="preserve"> PAGEREF _Toc193798690 \h </w:instrText>
+              <w:instrText xml:space="preserve"> PAGEREF _Toc193874732 \h </w:instrText>
             </w:r>
             <w:r>
               <w:rPr>
@@ -1206,7 +1206,7 @@
               <w:lang w:val="en-US"/>
             </w:rPr>
           </w:pPr>
-          <w:hyperlink w:anchor="_Toc193798691" w:history="1">
+          <w:hyperlink w:anchor="_Toc193874733" w:history="1">
             <w:r>
               <w:rPr>
                 <w:rStyle w:val="Hyperlink"/>
@@ -1233,7 +1233,7 @@
                 <w:noProof/>
                 <w:webHidden/>
               </w:rPr>
-              <w:instrText xml:space="preserve"> PAGEREF _Toc193798691 \h </w:instrText>
+              <w:instrText xml:space="preserve"> PAGEREF _Toc193874733 \h </w:instrText>
             </w:r>
             <w:r>
               <w:rPr>
@@ -1276,7 +1276,7 @@
               <w:lang w:val="en-US"/>
             </w:rPr>
           </w:pPr>
-          <w:hyperlink w:anchor="_Toc193798692" w:history="1">
+          <w:hyperlink w:anchor="_Toc193874734" w:history="1">
             <w:r>
               <w:rPr>
                 <w:rStyle w:val="Hyperlink"/>
@@ -1303,7 +1303,7 @@
                 <w:noProof/>
                 <w:webHidden/>
               </w:rPr>
-              <w:instrText xml:space="preserve"> PAGEREF _Toc193798692 \h </w:instrText>
+              <w:instrText xml:space="preserve"> PAGEREF _Toc193874734 \h </w:instrText>
             </w:r>
             <w:r>
               <w:rPr>
@@ -1346,7 +1346,7 @@
               <w:lang w:val="en-US"/>
             </w:rPr>
           </w:pPr>
-          <w:hyperlink w:anchor="_Toc193798693" w:history="1">
+          <w:hyperlink w:anchor="_Toc193874735" w:history="1">
             <w:r>
               <w:rPr>
                 <w:rStyle w:val="Hyperlink"/>
@@ -1373,7 +1373,7 @@
                 <w:noProof/>
                 <w:webHidden/>
               </w:rPr>
-              <w:instrText xml:space="preserve"> PAGEREF _Toc193798693 \h </w:instrText>
+              <w:instrText xml:space="preserve"> PAGEREF _Toc193874735 \h </w:instrText>
             </w:r>
             <w:r>
               <w:rPr>
@@ -1416,7 +1416,7 @@
               <w:lang w:val="en-US"/>
             </w:rPr>
           </w:pPr>
-          <w:hyperlink w:anchor="_Toc193798694" w:history="1">
+          <w:hyperlink w:anchor="_Toc193874736" w:history="1">
             <w:r>
               <w:rPr>
                 <w:rStyle w:val="Hyperlink"/>
@@ -1443,7 +1443,7 @@
                 <w:noProof/>
                 <w:webHidden/>
               </w:rPr>
-              <w:instrText xml:space="preserve"> PAGEREF _Toc193798694 \h </w:instrText>
+              <w:instrText xml:space="preserve"> PAGEREF _Toc193874736 \h </w:instrText>
             </w:r>
             <w:r>
               <w:rPr>
@@ -1486,7 +1486,7 @@
               <w:lang w:val="en-US"/>
             </w:rPr>
           </w:pPr>
-          <w:hyperlink w:anchor="_Toc193798695" w:history="1">
+          <w:hyperlink w:anchor="_Toc193874737" w:history="1">
             <w:r>
               <w:rPr>
                 <w:rStyle w:val="Hyperlink"/>
@@ -1513,7 +1513,7 @@
                 <w:noProof/>
                 <w:webHidden/>
               </w:rPr>
-              <w:instrText xml:space="preserve"> PAGEREF _Toc193798695 \h </w:instrText>
+              <w:instrText xml:space="preserve"> PAGEREF _Toc193874737 \h </w:instrText>
             </w:r>
             <w:r>
               <w:rPr>
@@ -1556,7 +1556,7 @@
               <w:lang w:val="en-US"/>
             </w:rPr>
           </w:pPr>
-          <w:hyperlink w:anchor="_Toc193798696" w:history="1">
+          <w:hyperlink w:anchor="_Toc193874738" w:history="1">
             <w:r>
               <w:rPr>
                 <w:rStyle w:val="Hyperlink"/>
@@ -1583,7 +1583,7 @@
                 <w:noProof/>
                 <w:webHidden/>
               </w:rPr>
-              <w:instrText xml:space="preserve"> PAGEREF _Toc193798696 \h </w:instrText>
+              <w:instrText xml:space="preserve"> PAGEREF _Toc193874738 \h </w:instrText>
             </w:r>
             <w:r>
               <w:rPr>
@@ -1626,7 +1626,7 @@
               <w:lang w:val="en-US"/>
             </w:rPr>
           </w:pPr>
-          <w:hyperlink w:anchor="_Toc193798697" w:history="1">
+          <w:hyperlink w:anchor="_Toc193874739" w:history="1">
             <w:r>
               <w:rPr>
                 <w:rStyle w:val="Hyperlink"/>
@@ -1653,7 +1653,7 @@
                 <w:noProof/>
                 <w:webHidden/>
               </w:rPr>
-              <w:instrText xml:space="preserve"> PAGEREF _Toc193798697 \h </w:instrText>
+              <w:instrText xml:space="preserve"> PAGEREF _Toc193874739 \h </w:instrText>
             </w:r>
             <w:r>
               <w:rPr>
@@ -1696,7 +1696,7 @@
               <w:lang w:val="en-US"/>
             </w:rPr>
           </w:pPr>
-          <w:hyperlink w:anchor="_Toc193798698" w:history="1">
+          <w:hyperlink w:anchor="_Toc193874740" w:history="1">
             <w:r>
               <w:rPr>
                 <w:rStyle w:val="Hyperlink"/>
@@ -1723,7 +1723,7 @@
                 <w:noProof/>
                 <w:webHidden/>
               </w:rPr>
-              <w:instrText xml:space="preserve"> PAGEREF _Toc193798698 \h </w:instrText>
+              <w:instrText xml:space="preserve"> PAGEREF _Toc193874740 \h </w:instrText>
             </w:r>
             <w:r>
               <w:rPr>
@@ -1766,7 +1766,7 @@
               <w:lang w:val="en-US"/>
             </w:rPr>
           </w:pPr>
-          <w:hyperlink w:anchor="_Toc193798699" w:history="1">
+          <w:hyperlink w:anchor="_Toc193874741" w:history="1">
             <w:r>
               <w:rPr>
                 <w:rStyle w:val="Hyperlink"/>
@@ -1793,7 +1793,7 @@
                 <w:noProof/>
                 <w:webHidden/>
               </w:rPr>
-              <w:instrText xml:space="preserve"> PAGEREF _Toc193798699 \h </w:instrText>
+              <w:instrText xml:space="preserve"> PAGEREF _Toc193874741 \h </w:instrText>
             </w:r>
             <w:r>
               <w:rPr>
@@ -1837,7 +1837,7 @@
               <w:lang w:val="en-US"/>
             </w:rPr>
           </w:pPr>
-          <w:hyperlink w:anchor="_Toc193798700" w:history="1">
+          <w:hyperlink w:anchor="_Toc193874742" w:history="1">
             <w:r>
               <w:rPr>
                 <w:rStyle w:val="Hyperlink"/>
@@ -1879,7 +1879,7 @@
                 <w:noProof/>
                 <w:webHidden/>
               </w:rPr>
-              <w:instrText xml:space="preserve"> PAGEREF _Toc193798700 \h </w:instrText>
+              <w:instrText xml:space="preserve"> PAGEREF _Toc193874742 \h </w:instrText>
             </w:r>
             <w:r>
               <w:rPr>
@@ -1922,7 +1922,7 @@
               <w:lang w:val="en-US"/>
             </w:rPr>
           </w:pPr>
-          <w:hyperlink w:anchor="_Toc193798701" w:history="1">
+          <w:hyperlink w:anchor="_Toc193874743" w:history="1">
             <w:r>
               <w:rPr>
                 <w:rStyle w:val="Hyperlink"/>
@@ -1949,7 +1949,7 @@
                 <w:noProof/>
                 <w:webHidden/>
               </w:rPr>
-              <w:instrText xml:space="preserve"> PAGEREF _Toc193798701 \h </w:instrText>
+              <w:instrText xml:space="preserve"> PAGEREF _Toc193874743 \h </w:instrText>
             </w:r>
             <w:r>
               <w:rPr>
@@ -1993,7 +1993,7 @@
               <w:lang w:val="en-US"/>
             </w:rPr>
           </w:pPr>
-          <w:hyperlink w:anchor="_Toc193798702" w:history="1">
+          <w:hyperlink w:anchor="_Toc193874744" w:history="1">
             <w:r>
               <w:rPr>
                 <w:rStyle w:val="Hyperlink"/>
@@ -2035,7 +2035,7 @@
                 <w:noProof/>
                 <w:webHidden/>
               </w:rPr>
-              <w:instrText xml:space="preserve"> PAGEREF _Toc193798702 \h </w:instrText>
+              <w:instrText xml:space="preserve"> PAGEREF _Toc193874744 \h </w:instrText>
             </w:r>
             <w:r>
               <w:rPr>
@@ -2078,7 +2078,7 @@
               <w:lang w:val="en-US"/>
             </w:rPr>
           </w:pPr>
-          <w:hyperlink w:anchor="_Toc193798703" w:history="1">
+          <w:hyperlink w:anchor="_Toc193874745" w:history="1">
             <w:r>
               <w:rPr>
                 <w:rStyle w:val="Hyperlink"/>
@@ -2105,7 +2105,7 @@
                 <w:noProof/>
                 <w:webHidden/>
               </w:rPr>
-              <w:instrText xml:space="preserve"> PAGEREF _Toc193798703 \h </w:instrText>
+              <w:instrText xml:space="preserve"> PAGEREF _Toc193874745 \h </w:instrText>
             </w:r>
             <w:r>
               <w:rPr>
@@ -2148,7 +2148,7 @@
               <w:lang w:val="en-US"/>
             </w:rPr>
           </w:pPr>
-          <w:hyperlink w:anchor="_Toc193798704" w:history="1">
+          <w:hyperlink w:anchor="_Toc193874746" w:history="1">
             <w:r>
               <w:rPr>
                 <w:rStyle w:val="Hyperlink"/>
@@ -2175,7 +2175,7 @@
                 <w:noProof/>
                 <w:webHidden/>
               </w:rPr>
-              <w:instrText xml:space="preserve"> PAGEREF _Toc193798704 \h </w:instrText>
+              <w:instrText xml:space="preserve"> PAGEREF _Toc193874746 \h </w:instrText>
             </w:r>
             <w:r>
               <w:rPr>
@@ -2218,7 +2218,7 @@
               <w:lang w:val="en-US"/>
             </w:rPr>
           </w:pPr>
-          <w:hyperlink w:anchor="_Toc193798705" w:history="1">
+          <w:hyperlink w:anchor="_Toc193874747" w:history="1">
             <w:r>
               <w:rPr>
                 <w:rStyle w:val="Hyperlink"/>
@@ -2245,7 +2245,7 @@
                 <w:noProof/>
                 <w:webHidden/>
               </w:rPr>
-              <w:instrText xml:space="preserve"> PAGEREF _Toc193798705 \h </w:instrText>
+              <w:instrText xml:space="preserve"> PAGEREF _Toc193874747 \h </w:instrText>
             </w:r>
             <w:r>
               <w:rPr>
@@ -2288,7 +2288,7 @@
               <w:lang w:val="en-US"/>
             </w:rPr>
           </w:pPr>
-          <w:hyperlink w:anchor="_Toc193798706" w:history="1">
+          <w:hyperlink w:anchor="_Toc193874748" w:history="1">
             <w:r>
               <w:rPr>
                 <w:rStyle w:val="Hyperlink"/>
@@ -2315,7 +2315,7 @@
                 <w:noProof/>
                 <w:webHidden/>
               </w:rPr>
-              <w:instrText xml:space="preserve"> PAGEREF _Toc193798706 \h </w:instrText>
+              <w:instrText xml:space="preserve"> PAGEREF _Toc193874748 \h </w:instrText>
             </w:r>
             <w:r>
               <w:rPr>
@@ -2358,7 +2358,7 @@
               <w:lang w:val="en-US"/>
             </w:rPr>
           </w:pPr>
-          <w:hyperlink w:anchor="_Toc193798707" w:history="1">
+          <w:hyperlink w:anchor="_Toc193874749" w:history="1">
             <w:r>
               <w:rPr>
                 <w:rStyle w:val="Hyperlink"/>
@@ -2385,7 +2385,7 @@
                 <w:noProof/>
                 <w:webHidden/>
               </w:rPr>
-              <w:instrText xml:space="preserve"> PAGEREF _Toc193798707 \h </w:instrText>
+              <w:instrText xml:space="preserve"> PAGEREF _Toc193874749 \h </w:instrText>
             </w:r>
             <w:r>
               <w:rPr>
@@ -2428,13 +2428,13 @@
               <w:lang w:val="en-US"/>
             </w:rPr>
           </w:pPr>
-          <w:hyperlink w:anchor="_Toc193798708" w:history="1">
+          <w:hyperlink w:anchor="_Toc193874750" w:history="1">
             <w:r>
               <w:rPr>
                 <w:rStyle w:val="Hyperlink"/>
                 <w:noProof/>
               </w:rPr>
-              <w:t>3.2.4.1 formulario/datos de usuarios</w:t>
+              <w:t>3.2.4.1 Formulario/datos de usuarios</w:t>
             </w:r>
             <w:r>
               <w:rPr>
@@ -2455,7 +2455,7 @@
                 <w:noProof/>
                 <w:webHidden/>
               </w:rPr>
-              <w:instrText xml:space="preserve"> PAGEREF _Toc193798708 \h </w:instrText>
+              <w:instrText xml:space="preserve"> PAGEREF _Toc193874750 \h </w:instrText>
             </w:r>
             <w:r>
               <w:rPr>
@@ -2498,7 +2498,7 @@
               <w:lang w:val="en-US"/>
             </w:rPr>
           </w:pPr>
-          <w:hyperlink w:anchor="_Toc193798709" w:history="1">
+          <w:hyperlink w:anchor="_Toc193874751" w:history="1">
             <w:r>
               <w:rPr>
                 <w:rStyle w:val="Hyperlink"/>
@@ -2525,7 +2525,7 @@
                 <w:noProof/>
                 <w:webHidden/>
               </w:rPr>
-              <w:instrText xml:space="preserve"> PAGEREF _Toc193798709 \h </w:instrText>
+              <w:instrText xml:space="preserve"> PAGEREF _Toc193874751 \h </w:instrText>
             </w:r>
             <w:r>
               <w:rPr>
@@ -2568,13 +2568,13 @@
               <w:lang w:val="en-US"/>
             </w:rPr>
           </w:pPr>
-          <w:hyperlink w:anchor="_Toc193798710" w:history="1">
+          <w:hyperlink w:anchor="_Toc193874752" w:history="1">
             <w:r>
               <w:rPr>
                 <w:rStyle w:val="Hyperlink"/>
                 <w:noProof/>
               </w:rPr>
-              <w:t>3.2.5 formulario de PDF</w:t>
+              <w:t>3.2.5 Formulario de PDF</w:t>
             </w:r>
             <w:r>
               <w:rPr>
@@ -2595,7 +2595,7 @@
                 <w:noProof/>
                 <w:webHidden/>
               </w:rPr>
-              <w:instrText xml:space="preserve"> PAGEREF _Toc193798710 \h </w:instrText>
+              <w:instrText xml:space="preserve"> PAGEREF _Toc193874752 \h </w:instrText>
             </w:r>
             <w:r>
               <w:rPr>
@@ -2638,13 +2638,13 @@
               <w:lang w:val="en-US"/>
             </w:rPr>
           </w:pPr>
-          <w:hyperlink w:anchor="_Toc193798711" w:history="1">
+          <w:hyperlink w:anchor="_Toc193874753" w:history="1">
             <w:r>
               <w:rPr>
                 <w:rStyle w:val="Hyperlink"/>
                 <w:noProof/>
               </w:rPr>
-              <w:t>3.2.5.1 datos de los PDF s en datos SQL.</w:t>
+              <w:t>3.2.5.1 Datos de los PDF s en datos SQL.</w:t>
             </w:r>
             <w:r>
               <w:rPr>
@@ -2665,7 +2665,7 @@
                 <w:noProof/>
                 <w:webHidden/>
               </w:rPr>
-              <w:instrText xml:space="preserve"> PAGEREF _Toc193798711 \h </w:instrText>
+              <w:instrText xml:space="preserve"> PAGEREF _Toc193874753 \h </w:instrText>
             </w:r>
             <w:r>
               <w:rPr>
@@ -2708,7 +2708,7 @@
               <w:lang w:val="en-US"/>
             </w:rPr>
           </w:pPr>
-          <w:hyperlink w:anchor="_Toc193798712" w:history="1">
+          <w:hyperlink w:anchor="_Toc193874754" w:history="1">
             <w:r>
               <w:rPr>
                 <w:rStyle w:val="Hyperlink"/>
@@ -2735,7 +2735,7 @@
                 <w:noProof/>
                 <w:webHidden/>
               </w:rPr>
-              <w:instrText xml:space="preserve"> PAGEREF _Toc193798712 \h </w:instrText>
+              <w:instrText xml:space="preserve"> PAGEREF _Toc193874754 \h </w:instrText>
             </w:r>
             <w:r>
               <w:rPr>
@@ -2778,7 +2778,7 @@
               <w:lang w:val="en-US"/>
             </w:rPr>
           </w:pPr>
-          <w:hyperlink w:anchor="_Toc193798713" w:history="1">
+          <w:hyperlink w:anchor="_Toc193874755" w:history="1">
             <w:r>
               <w:rPr>
                 <w:rStyle w:val="Hyperlink"/>
@@ -2805,7 +2805,7 @@
                 <w:noProof/>
                 <w:webHidden/>
               </w:rPr>
-              <w:instrText xml:space="preserve"> PAGEREF _Toc193798713 \h </w:instrText>
+              <w:instrText xml:space="preserve"> PAGEREF _Toc193874755 \h </w:instrText>
             </w:r>
             <w:r>
               <w:rPr>
@@ -2848,14 +2848,14 @@
               <w:lang w:val="en-US"/>
             </w:rPr>
           </w:pPr>
-          <w:hyperlink w:anchor="_Toc193798714" w:history="1">
+          <w:hyperlink w:anchor="_Toc193874756" w:history="1">
             <w:r>
               <w:rPr>
                 <w:rStyle w:val="Hyperlink"/>
                 <w:noProof/>
                 <w:lang w:val="en-US"/>
               </w:rPr>
-              <w:t>4 referencias</w:t>
+              <w:t>4 Referencias</w:t>
             </w:r>
             <w:r>
               <w:rPr>
@@ -2876,7 +2876,7 @@
                 <w:noProof/>
                 <w:webHidden/>
               </w:rPr>
-              <w:instrText xml:space="preserve"> PAGEREF _Toc193798714 \h </w:instrText>
+              <w:instrText xml:space="preserve"> PAGEREF _Toc193874756 \h </w:instrText>
             </w:r>
             <w:r>
               <w:rPr>
@@ -2896,7 +2896,7 @@
                 <w:noProof/>
                 <w:webHidden/>
               </w:rPr>
-              <w:t>8</w:t>
+              <w:t>9</w:t>
             </w:r>
             <w:r>
               <w:rPr>
@@ -2920,17 +2920,9 @@
     </w:sdt>
     <w:p>
       <w:pPr>
-        <w:rPr>
-          <w:b/>
-          <w:bCs/>
-        </w:rPr>
-      </w:pPr>
-    </w:p>
-    <w:p>
-      <w:pPr>
         <w:pStyle w:val="Heading1"/>
       </w:pPr>
-      <w:bookmarkStart w:id="0" w:name="_Toc193798686"/>
+      <w:bookmarkStart w:id="0" w:name="_Toc193874728"/>
       <w:r>
         <w:t>1. Introducción</w:t>
       </w:r>
@@ -2940,7 +2932,7 @@
       <w:pPr>
         <w:pStyle w:val="Heading2"/>
       </w:pPr>
-      <w:bookmarkStart w:id="1" w:name="_Toc193798687"/>
+      <w:bookmarkStart w:id="1" w:name="_Toc193874729"/>
       <w:r>
         <w:t>1.1 Propósito</w:t>
       </w:r>
@@ -2968,11 +2960,9 @@
       <w:r>
         <w:t xml:space="preserve">. </w:t>
       </w:r>
-    </w:p>
-    <w:p>
-      <w:pPr>
-        <w:jc w:val="both"/>
-      </w:pPr>
+      <w:r>
+        <w:t xml:space="preserve"> </w:t>
+      </w:r>
       <w:r>
         <w:t>C</w:t>
       </w:r>
@@ -2980,17 +2970,14 @@
         <w:t xml:space="preserve">on la finalidad </w:t>
       </w:r>
       <w:r>
-        <w:t>de que ambas partes (tanto el desarrollador como la organización) estén de acuerdo con lo que se plantea diseñar limitando los malentendidos</w:t>
-      </w:r>
-      <w:r>
-        <w:t>.</w:t>
+        <w:t>de que ambas partes (tanto el desarrollador como la organización) estén de acuerdo con lo que se plantea diseñar limitando los malentendidos.</w:t>
       </w:r>
     </w:p>
     <w:p>
       <w:pPr>
         <w:pStyle w:val="Heading2"/>
       </w:pPr>
-      <w:bookmarkStart w:id="2" w:name="_Toc193798688"/>
+      <w:bookmarkStart w:id="2" w:name="_Toc193874730"/>
       <w:r>
         <w:t>1.2 Alcance</w:t>
       </w:r>
@@ -3074,7 +3061,7 @@
       <w:pPr>
         <w:pStyle w:val="Heading2"/>
       </w:pPr>
-      <w:bookmarkStart w:id="5" w:name="_Toc193798689"/>
+      <w:bookmarkStart w:id="5" w:name="_Toc193874731"/>
       <w:r>
         <w:t>1.3 Definiciones, acrónimos y abreviaturas</w:t>
       </w:r>
@@ -3145,25 +3132,38 @@
           <w:b/>
           <w:bCs/>
         </w:rPr>
-        <w:t>CRUD</w:t>
-      </w:r>
+        <w:t xml:space="preserve">CRUD: </w:t>
+      </w:r>
+      <w:r>
+        <w:t xml:space="preserve">Acrónimo en </w:t>
+      </w:r>
+      <w:r>
+        <w:t>inglés</w:t>
+      </w:r>
+      <w:r>
+        <w:t xml:space="preserve"> para las siglas create, read, update y delete, estas son las funciones básicas que cualquier sistema básico debería poder realizar, son esenciales para las bases de datos y el manejo de información en cualquier aplicación.</w:t>
+      </w:r>
+    </w:p>
+    <w:p>
+      <w:pPr>
+        <w:jc w:val="both"/>
+      </w:pPr>
+      <w:commentRangeStart w:id="6"/>
       <w:r>
         <w:rPr>
           <w:b/>
           <w:bCs/>
         </w:rPr>
-        <w:t xml:space="preserve">: </w:t>
-      </w:r>
-      <w:r>
-        <w:t xml:space="preserve">Acrónimo en </w:t>
-      </w:r>
-      <w:proofErr w:type="spellStart"/>
-      <w:r>
-        <w:t>ingles</w:t>
-      </w:r>
-      <w:proofErr w:type="spellEnd"/>
-      <w:r>
-        <w:t xml:space="preserve"> para las siglas create, read, update y delete, estas son las funciones básicas que cualquier sistema básico debería poder realizar, son esenciales para las bases de datos y el manejo de información en cualquier aplicación.</w:t>
+        <w:t>PDF:</w:t>
+      </w:r>
+      <w:r>
+        <w:t xml:space="preserve"> </w:t>
+      </w:r>
+      <w:r>
+        <w:t>F</w:t>
+      </w:r>
+      <w:r>
+        <w:t>ormato de almacenamiento de documentos digitales independiente de plataformas de software o hardware.</w:t>
       </w:r>
     </w:p>
     <w:p>
@@ -3176,10 +3176,25 @@
           <w:bCs/>
         </w:rPr>
         <w:lastRenderedPageBreak/>
-        <w:t>PDF:</w:t>
-      </w:r>
-      <w:r>
-        <w:t xml:space="preserve"> formato de almacenamiento de documentos digitales independiente de plataformas de software o hardware.</w:t>
+        <w:t>Debe</w:t>
+      </w:r>
+      <w:r>
+        <w:t xml:space="preserve">: </w:t>
+      </w:r>
+      <w:r>
+        <w:t>E</w:t>
+      </w:r>
+      <w:r>
+        <w:t xml:space="preserve">n programación la palabra “debe” se utiliza para expresar que algo es necesario </w:t>
+      </w:r>
+      <w:r>
+        <w:t>u</w:t>
+      </w:r>
+      <w:r>
+        <w:t xml:space="preserve"> obligatorio. Por ejemplo, “debe” se utiliza para indicar que un programa debe ser creado o que un objeto debe ser inicializado. Es una forma de especificar requisitos o condiciones en el código fuente</w:t>
+      </w:r>
+      <w:r>
+        <w:t>.</w:t>
       </w:r>
     </w:p>
     <w:p>
@@ -3191,91 +3206,76 @@
           <w:b/>
           <w:bCs/>
         </w:rPr>
-        <w:t>Debe</w:t>
-      </w:r>
-      <w:r>
-        <w:t xml:space="preserve">: en programación la palabra “debe” se utiliza para expresar que algo es necesario </w:t>
+        <w:t>JS:</w:t>
+      </w:r>
+      <w:r>
+        <w:t xml:space="preserve">  </w:t>
+      </w:r>
+      <w:r>
+        <w:t>L</w:t>
+      </w:r>
+      <w:r>
+        <w:t xml:space="preserve">enguaje de programación interpretado, que se utiliza comúnmente para añadir interactividad a las </w:t>
+      </w:r>
+      <w:r>
+        <w:t>páginas</w:t>
+      </w:r>
+      <w:r>
+        <w:t xml:space="preserve"> WEB. Se ejecuta en el navegador de usuario y permite manipular HTML, responder a eventos y comunicarse con el servidor. </w:t>
+      </w:r>
+      <w:commentRangeEnd w:id="6"/>
+      <w:r>
+        <w:rPr>
+          <w:rStyle w:val="CommentReference"/>
+        </w:rPr>
+        <w:commentReference w:id="6"/>
+      </w:r>
+    </w:p>
+    <w:p>
+      <w:pPr>
+        <w:pStyle w:val="Heading1"/>
+      </w:pPr>
+      <w:bookmarkStart w:id="7" w:name="_Toc193874732"/>
+      <w:r>
+        <w:t>2. Descripción general</w:t>
+      </w:r>
+      <w:bookmarkEnd w:id="7"/>
+    </w:p>
+    <w:p>
+      <w:pPr>
+        <w:pStyle w:val="Heading2"/>
+      </w:pPr>
+      <w:bookmarkStart w:id="8" w:name="_Toc193874733"/>
+      <w:r>
+        <w:t>2.1 Perspectiva del producto</w:t>
+      </w:r>
+      <w:bookmarkEnd w:id="8"/>
+    </w:p>
+    <w:p>
+      <w:pPr>
+        <w:jc w:val="both"/>
+      </w:pPr>
+      <w:r>
+        <w:t xml:space="preserve">En la unidad de sistemas de educación básica del gobierno del estado de México realiza un documento llamado expediente, este es guardado en formato PDF y almacenado en un directorio. Todo esto lleva un registro en la plataforma de </w:t>
       </w:r>
       <w:proofErr w:type="spellStart"/>
       <w:r>
-        <w:t>o</w:t>
+        <w:t>Sheets</w:t>
       </w:r>
       <w:proofErr w:type="spellEnd"/>
       <w:r>
-        <w:t xml:space="preserve"> obligatorio. Por ejemplo, “debe” se utiliza para indicar que un programa debe ser creado o que un objeto debe ser inicializado. Es una forma de especificar requisitos o condiciones en el código fuente</w:t>
-      </w:r>
-      <w:r>
-        <w:t>.</w:t>
-      </w:r>
-    </w:p>
-    <w:p>
-      <w:pPr>
-        <w:jc w:val="both"/>
-      </w:pPr>
-      <w:r>
-        <w:rPr>
-          <w:b/>
-          <w:bCs/>
-        </w:rPr>
-        <w:t>JS:</w:t>
-      </w:r>
-      <w:r>
-        <w:t xml:space="preserve">  lenguaje de programación interpretado, que se utiliza comúnmente para añadir interactividad a las </w:t>
-      </w:r>
-      <w:proofErr w:type="spellStart"/>
-      <w:r>
-        <w:t>paginas</w:t>
-      </w:r>
-      <w:proofErr w:type="spellEnd"/>
-      <w:r>
-        <w:t xml:space="preserve"> WEB. Se ejecuta en el navegador de usuario y permite manipular HTML, responder a eventos y comunicarse con el servidor. </w:t>
-      </w:r>
-    </w:p>
-    <w:p>
-      <w:pPr>
-        <w:pStyle w:val="Heading1"/>
-      </w:pPr>
-      <w:bookmarkStart w:id="6" w:name="_Toc193798690"/>
-      <w:r>
-        <w:t>2. Descripción general</w:t>
-      </w:r>
-      <w:bookmarkEnd w:id="6"/>
+        <w:t xml:space="preserve"> en Windows. El sistema debe pasar a cubrir estas funciones.</w:t>
+      </w:r>
     </w:p>
     <w:p>
       <w:pPr>
         <w:pStyle w:val="Heading2"/>
       </w:pPr>
-      <w:bookmarkStart w:id="7" w:name="_Toc193798691"/>
-      <w:r>
-        <w:t>2.1 Perspectiva del producto</w:t>
-      </w:r>
-      <w:bookmarkEnd w:id="7"/>
-    </w:p>
-    <w:p>
-      <w:pPr>
-        <w:jc w:val="both"/>
-      </w:pPr>
-      <w:r>
-        <w:t xml:space="preserve">En la unidad de sistemas de educación básica del gobierno del estado de México realiza un documento llamado expediente, este es guardado en formato PDF y almacenado en un directorio. Todo esto lleva un registro en la plataforma de </w:t>
-      </w:r>
-      <w:proofErr w:type="spellStart"/>
-      <w:r>
-        <w:t>Sheets</w:t>
-      </w:r>
-      <w:proofErr w:type="spellEnd"/>
-      <w:r>
-        <w:t xml:space="preserve"> en Windows. El sistema debe pasar a cubrir estas funciones.</w:t>
-      </w:r>
-    </w:p>
-    <w:p>
-      <w:pPr>
-        <w:pStyle w:val="Heading2"/>
-      </w:pPr>
-      <w:bookmarkStart w:id="8" w:name="_Toc193798692"/>
+      <w:bookmarkStart w:id="9" w:name="_Toc193874734"/>
       <w:r>
         <w:t>2.2 Funcionalidad del producto</w:t>
       </w:r>
-      <w:bookmarkEnd w:id="8"/>
+      <w:bookmarkEnd w:id="9"/>
     </w:p>
     <w:p>
       <w:pPr>
@@ -3318,14 +3318,9 @@
       <w:r>
         <w:t xml:space="preserve">: se requiere una herramienta para que convierta </w:t>
       </w:r>
-      <w:proofErr w:type="spellStart"/>
-      <w:r>
-        <w:t>los</w:t>
-      </w:r>
-      <w:r>
-        <w:t xml:space="preserve"> en</w:t>
-      </w:r>
-      <w:proofErr w:type="spellEnd"/>
+      <w:r>
+        <w:t>en los</w:t>
+      </w:r>
       <w:r>
         <w:t xml:space="preserve"> JSON o en un objeto para el posterior manejo del sistema </w:t>
       </w:r>
@@ -3424,11 +3419,11 @@
       <w:pPr>
         <w:pStyle w:val="Heading2"/>
       </w:pPr>
-      <w:bookmarkStart w:id="9" w:name="_Toc193798693"/>
+      <w:bookmarkStart w:id="10" w:name="_Toc193874735"/>
       <w:r>
         <w:t>2.3 Características del usuario</w:t>
       </w:r>
-      <w:bookmarkEnd w:id="9"/>
+      <w:bookmarkEnd w:id="10"/>
     </w:p>
     <w:p>
       <w:r>
@@ -3454,7 +3449,21 @@
           <w:b/>
           <w:bCs/>
         </w:rPr>
-        <w:t xml:space="preserve"> estándar </w:t>
+        <w:t xml:space="preserve"> </w:t>
+      </w:r>
+      <w:r>
+        <w:rPr>
+          <w:b/>
+          <w:bCs/>
+        </w:rPr>
+        <w:t>E</w:t>
+      </w:r>
+      <w:r>
+        <w:rPr>
+          <w:b/>
+          <w:bCs/>
+        </w:rPr>
+        <w:t xml:space="preserve">stándar </w:t>
       </w:r>
     </w:p>
     <w:p>
@@ -3464,7 +3473,6 @@
     </w:p>
     <w:p>
       <w:r>
-        <w:lastRenderedPageBreak/>
         <w:t>Funciones:</w:t>
       </w:r>
     </w:p>
@@ -3477,6 +3485,7 @@
         </w:numPr>
       </w:pPr>
       <w:r>
+        <w:lastRenderedPageBreak/>
         <w:t>Almacenar los registros de los expedientes</w:t>
       </w:r>
     </w:p>
@@ -3580,21 +3589,21 @@
       <w:pPr>
         <w:pStyle w:val="Heading2"/>
       </w:pPr>
-      <w:bookmarkStart w:id="10" w:name="_Toc193798694"/>
+      <w:bookmarkStart w:id="11" w:name="_Toc193874736"/>
       <w:r>
         <w:t>2.4 Restricciones</w:t>
       </w:r>
-      <w:bookmarkEnd w:id="10"/>
+      <w:bookmarkEnd w:id="11"/>
     </w:p>
     <w:p>
       <w:pPr>
         <w:pStyle w:val="Heading3"/>
       </w:pPr>
-      <w:bookmarkStart w:id="11" w:name="_Toc193798695"/>
+      <w:bookmarkStart w:id="12" w:name="_Toc193874737"/>
       <w:r>
         <w:t>Base de datos:</w:t>
       </w:r>
-      <w:bookmarkEnd w:id="11"/>
+      <w:bookmarkEnd w:id="12"/>
     </w:p>
     <w:p>
       <w:pPr>
@@ -3610,13 +3619,14 @@
         <w:t xml:space="preserve">debe ser basado en SQL y debe tener como </w:t>
       </w:r>
       <w:r>
-        <w:t xml:space="preserve">principal herramienta </w:t>
-      </w:r>
-      <w:proofErr w:type="spellStart"/>
-      <w:r>
-        <w:t>SQLserver</w:t>
-      </w:r>
-      <w:proofErr w:type="spellEnd"/>
+        <w:t>principal herramienta SQL</w:t>
+      </w:r>
+      <w:r>
+        <w:t xml:space="preserve"> </w:t>
+      </w:r>
+      <w:r>
+        <w:t>server</w:t>
+      </w:r>
       <w:r>
         <w:t>.</w:t>
       </w:r>
@@ -3625,11 +3635,11 @@
       <w:pPr>
         <w:pStyle w:val="Heading3"/>
       </w:pPr>
-      <w:bookmarkStart w:id="12" w:name="_Toc193798696"/>
+      <w:bookmarkStart w:id="13" w:name="_Toc193874738"/>
       <w:r>
         <w:t>Documentación:</w:t>
       </w:r>
-      <w:bookmarkEnd w:id="12"/>
+      <w:bookmarkEnd w:id="13"/>
     </w:p>
     <w:p>
       <w:pPr>
@@ -3638,16 +3648,16 @@
       <w:r>
         <w:t xml:space="preserve">El código </w:t>
       </w:r>
-      <w:commentRangeStart w:id="13"/>
+      <w:commentRangeStart w:id="14"/>
       <w:r>
         <w:t xml:space="preserve">debe </w:t>
       </w:r>
-      <w:commentRangeEnd w:id="13"/>
+      <w:commentRangeEnd w:id="14"/>
       <w:r>
         <w:rPr>
           <w:rStyle w:val="CommentReference"/>
         </w:rPr>
-        <w:commentReference w:id="13"/>
+        <w:commentReference w:id="14"/>
       </w:r>
       <w:r>
         <w:t>estar documentado para la posterior modificación, actualización o restructuración</w:t>
@@ -3695,34 +3705,34 @@
       <w:pPr>
         <w:pStyle w:val="Heading1"/>
       </w:pPr>
-      <w:bookmarkStart w:id="14" w:name="_Toc193798697"/>
+      <w:bookmarkStart w:id="15" w:name="_Toc193874739"/>
       <w:r>
         <w:t xml:space="preserve">3. </w:t>
       </w:r>
-      <w:commentRangeStart w:id="15"/>
+      <w:commentRangeStart w:id="16"/>
       <w:r>
         <w:t>Requerimientos específicos</w:t>
       </w:r>
-      <w:commentRangeEnd w:id="15"/>
+      <w:commentRangeEnd w:id="16"/>
       <w:r>
         <w:rPr>
           <w:rStyle w:val="CommentReference"/>
           <w:rFonts w:asciiTheme="minorHAnsi" w:eastAsiaTheme="minorHAnsi" w:hAnsiTheme="minorHAnsi" w:cstheme="minorBidi"/>
           <w:color w:val="auto"/>
         </w:rPr>
-        <w:commentReference w:id="15"/>
-      </w:r>
-      <w:bookmarkEnd w:id="14"/>
+        <w:commentReference w:id="16"/>
+      </w:r>
+      <w:bookmarkEnd w:id="15"/>
     </w:p>
     <w:p>
       <w:pPr>
         <w:pStyle w:val="Heading2"/>
       </w:pPr>
-      <w:bookmarkStart w:id="16" w:name="_Toc193798698"/>
+      <w:bookmarkStart w:id="17" w:name="_Toc193874740"/>
       <w:r>
         <w:t>3.1 Interfaces externas</w:t>
       </w:r>
-      <w:bookmarkEnd w:id="16"/>
+      <w:bookmarkEnd w:id="17"/>
     </w:p>
     <w:p>
       <w:r>
@@ -3797,11 +3807,10 @@
           <w:numId w:val="9"/>
         </w:numPr>
       </w:pPr>
-      <w:commentRangeStart w:id="17"/>
       <w:commentRangeStart w:id="18"/>
       <w:commentRangeStart w:id="19"/>
-      <w:r>
-        <w:lastRenderedPageBreak/>
+      <w:commentRangeStart w:id="20"/>
+      <w:r>
         <w:t xml:space="preserve">Ingresar </w:t>
       </w:r>
       <w:r>
@@ -3813,26 +3822,26 @@
         </w:rPr>
         <w:t xml:space="preserve"> </w:t>
       </w:r>
-      <w:commentRangeEnd w:id="17"/>
+      <w:commentRangeEnd w:id="18"/>
       <w:r>
         <w:rPr>
           <w:rStyle w:val="CommentReference"/>
         </w:rPr>
-        <w:commentReference w:id="17"/>
-      </w:r>
-      <w:commentRangeEnd w:id="18"/>
+        <w:commentReference w:id="18"/>
+      </w:r>
+      <w:commentRangeEnd w:id="19"/>
       <w:r>
         <w:rPr>
           <w:rStyle w:val="CommentReference"/>
         </w:rPr>
-        <w:commentReference w:id="18"/>
-      </w:r>
-      <w:commentRangeEnd w:id="19"/>
+        <w:commentReference w:id="19"/>
+      </w:r>
+      <w:commentRangeEnd w:id="20"/>
       <w:r>
         <w:rPr>
           <w:rStyle w:val="CommentReference"/>
         </w:rPr>
-        <w:commentReference w:id="19"/>
+        <w:commentReference w:id="20"/>
       </w:r>
     </w:p>
     <w:p>
@@ -3856,6 +3865,7 @@
         </w:numPr>
       </w:pPr>
       <w:r>
+        <w:lastRenderedPageBreak/>
         <w:t>Cargar PDF</w:t>
       </w:r>
     </w:p>
@@ -3887,7 +3897,7 @@
       <w:pPr>
         <w:ind w:left="360"/>
       </w:pPr>
-      <w:bookmarkStart w:id="20" w:name="_Toc193798699"/>
+      <w:bookmarkStart w:id="21" w:name="_Toc193874741"/>
       <w:r>
         <w:rPr>
           <w:rStyle w:val="Heading3Char"/>
@@ -3900,7 +3910,7 @@
         </w:rPr>
         <w:t>Interfaz de usuario:</w:t>
       </w:r>
-      <w:bookmarkEnd w:id="20"/>
+      <w:bookmarkEnd w:id="21"/>
       <w:r>
         <w:t xml:space="preserve"> </w:t>
       </w:r>
@@ -4061,14 +4071,7 @@
           <w:b/>
           <w:bCs/>
         </w:rPr>
-        <w:t>Tabla de expedientes</w:t>
-      </w:r>
-      <w:r>
-        <w:rPr>
-          <w:b/>
-          <w:bCs/>
-        </w:rPr>
-        <w:t xml:space="preserve">: </w:t>
+        <w:t xml:space="preserve">Tabla de expedientes: </w:t>
       </w:r>
       <w:r>
         <w:t>una tabla en la cual el usuario pueda visualizar los expedientes registrados por él y otros usuarios. Posibilidad de buscar un registro en particular.</w:t>
@@ -4142,14 +4145,14 @@
           <w:szCs w:val="24"/>
         </w:rPr>
       </w:pPr>
-      <w:bookmarkStart w:id="21" w:name="_Toc193798700"/>
+      <w:bookmarkStart w:id="22" w:name="_Toc193874742"/>
       <w:r>
         <w:rPr>
           <w:rStyle w:val="Heading3Char"/>
         </w:rPr>
         <w:t>Interfaz de hardware</w:t>
       </w:r>
-      <w:bookmarkEnd w:id="21"/>
+      <w:bookmarkEnd w:id="22"/>
     </w:p>
     <w:p>
       <w:pPr>
@@ -4172,7 +4175,7 @@
           <w:rStyle w:val="Heading3Char"/>
         </w:rPr>
       </w:pPr>
-      <w:bookmarkStart w:id="22" w:name="_Toc193798701"/>
+      <w:bookmarkStart w:id="23" w:name="_Toc193874743"/>
       <w:r>
         <w:rPr>
           <w:rStyle w:val="Heading3Char"/>
@@ -4185,7 +4188,7 @@
         </w:rPr>
         <w:t>Interfaz de software:</w:t>
       </w:r>
-      <w:bookmarkEnd w:id="22"/>
+      <w:bookmarkEnd w:id="23"/>
     </w:p>
     <w:p>
       <w:pPr>
@@ -4195,7 +4198,16 @@
         <w:t>SIE será una aplicación web implementada en JS</w:t>
       </w:r>
       <w:r>
-        <w:t xml:space="preserve"> que podrá ejecutarse en cualquier explorador de internet (Mozilla Firefox, Edge, Brave, Chrome). La base de datos estará almacenada en SQL Server en un total de __ </w:t>
+        <w:t xml:space="preserve"> que podrá ejecutarse en cualquier explorador de internet (Mozilla Firefox, Edge, Brave, Chrome). La base de datos estará </w:t>
+      </w:r>
+      <w:r>
+        <w:t>en el manejador de</w:t>
+      </w:r>
+      <w:r>
+        <w:t xml:space="preserve"> SQL Server en un total de </w:t>
+      </w:r>
+      <w:r>
+        <w:t xml:space="preserve">1 base de datos y 3 tablas </w:t>
       </w:r>
     </w:p>
     <w:p>
@@ -4215,21 +4227,20 @@
           <w:szCs w:val="24"/>
         </w:rPr>
       </w:pPr>
-      <w:bookmarkStart w:id="23" w:name="_Toc193798702"/>
+      <w:bookmarkStart w:id="24" w:name="_Toc193874744"/>
       <w:r>
         <w:rPr>
           <w:rStyle w:val="Heading3Char"/>
         </w:rPr>
         <w:t>Interfaz de comunicación</w:t>
       </w:r>
-      <w:bookmarkEnd w:id="23"/>
+      <w:bookmarkEnd w:id="24"/>
     </w:p>
     <w:p>
       <w:pPr>
         <w:jc w:val="both"/>
       </w:pPr>
       <w:r>
-        <w:lastRenderedPageBreak/>
         <w:t xml:space="preserve">implementar un protocolo de comunicación para que el sistema pueda comunicarse entre sus partes, en este caso el </w:t>
       </w:r>
       <w:r>
@@ -4253,22 +4264,23 @@
         <w:pStyle w:val="Heading2"/>
         <w:jc w:val="both"/>
       </w:pPr>
-      <w:bookmarkStart w:id="24" w:name="_Toc193798703"/>
-      <w:r>
+      <w:bookmarkStart w:id="25" w:name="_Toc193874745"/>
+      <w:r>
+        <w:lastRenderedPageBreak/>
         <w:t>3.2 Requerimientos funcionales</w:t>
       </w:r>
-      <w:bookmarkEnd w:id="24"/>
+      <w:bookmarkEnd w:id="25"/>
     </w:p>
     <w:p>
       <w:pPr>
         <w:pStyle w:val="Heading3"/>
         <w:jc w:val="both"/>
       </w:pPr>
-      <w:bookmarkStart w:id="25" w:name="_Toc193798704"/>
+      <w:bookmarkStart w:id="26" w:name="_Toc193874746"/>
       <w:r>
         <w:t>3.2.1 Manejo de usuario, registrarse, ingresar y darlos de baja.</w:t>
       </w:r>
-      <w:bookmarkEnd w:id="25"/>
+      <w:bookmarkEnd w:id="26"/>
     </w:p>
     <w:p>
       <w:pPr>
@@ -4296,12 +4308,12 @@
       <w:pPr>
         <w:pStyle w:val="Heading3"/>
       </w:pPr>
-      <w:bookmarkStart w:id="26" w:name="_Toc193798705"/>
+      <w:bookmarkStart w:id="27" w:name="_Toc193874747"/>
       <w:r>
         <w:t>3.2</w:t>
       </w:r>
-      <w:commentRangeStart w:id="27"/>
       <w:commentRangeStart w:id="28"/>
+      <w:commentRangeStart w:id="29"/>
       <w:r>
         <w:t xml:space="preserve">.2 </w:t>
       </w:r>
@@ -4314,25 +4326,25 @@
       <w:r>
         <w:t>expedientes.</w:t>
       </w:r>
-      <w:commentRangeEnd w:id="27"/>
+      <w:commentRangeEnd w:id="28"/>
       <w:r>
         <w:rPr>
           <w:rStyle w:val="CommentReference"/>
           <w:rFonts w:eastAsiaTheme="minorHAnsi" w:cstheme="minorBidi"/>
           <w:color w:val="auto"/>
         </w:rPr>
-        <w:commentReference w:id="27"/>
-      </w:r>
-      <w:commentRangeEnd w:id="28"/>
+        <w:commentReference w:id="28"/>
+      </w:r>
+      <w:commentRangeEnd w:id="29"/>
       <w:r>
         <w:rPr>
           <w:rStyle w:val="CommentReference"/>
           <w:rFonts w:eastAsiaTheme="minorHAnsi" w:cstheme="minorBidi"/>
           <w:color w:val="auto"/>
         </w:rPr>
-        <w:commentReference w:id="28"/>
-      </w:r>
-      <w:bookmarkEnd w:id="26"/>
+        <w:commentReference w:id="29"/>
+      </w:r>
+      <w:bookmarkEnd w:id="27"/>
     </w:p>
     <w:p>
       <w:pPr>
@@ -4347,27 +4359,27 @@
       <w:pPr>
         <w:jc w:val="both"/>
       </w:pPr>
-      <w:commentRangeStart w:id="29"/>
       <w:commentRangeStart w:id="30"/>
+      <w:commentRangeStart w:id="31"/>
       <w:r>
         <w:t>El formato de los datos del expediente</w:t>
       </w:r>
       <w:r>
         <w:t xml:space="preserve"> </w:t>
       </w:r>
-      <w:commentRangeEnd w:id="29"/>
+      <w:commentRangeEnd w:id="30"/>
       <w:r>
         <w:rPr>
           <w:rStyle w:val="CommentReference"/>
         </w:rPr>
-        <w:commentReference w:id="29"/>
-      </w:r>
-      <w:commentRangeEnd w:id="30"/>
+        <w:commentReference w:id="30"/>
+      </w:r>
+      <w:commentRangeEnd w:id="31"/>
       <w:r>
         <w:rPr>
           <w:rStyle w:val="CommentReference"/>
         </w:rPr>
-        <w:commentReference w:id="30"/>
+        <w:commentReference w:id="31"/>
       </w:r>
       <w:r>
         <w:t xml:space="preserve"> de los oficios tanto físicos como lo que llegan por correo que se reciben de manera física en el departamento de información sistemas para </w:t>
@@ -4631,11 +4643,16 @@
               <w:jc w:val="both"/>
               <w:cnfStyle w:val="000000100000" w:firstRow="0" w:lastRow="0" w:firstColumn="0" w:lastColumn="0" w:oddVBand="0" w:evenVBand="0" w:oddHBand="1" w:evenHBand="0" w:firstRowFirstColumn="0" w:firstRowLastColumn="0" w:lastRowFirstColumn="0" w:lastRowLastColumn="0"/>
             </w:pPr>
+            <w:proofErr w:type="gramStart"/>
             <w:r>
               <w:t xml:space="preserve">RECEPCION </w:t>
             </w:r>
             <w:r>
-              <w:t xml:space="preserve"> la fecha en la que la organización recibió el</w:t>
+              <w:t xml:space="preserve"> la</w:t>
+            </w:r>
+            <w:proofErr w:type="gramEnd"/>
+            <w:r>
+              <w:t xml:space="preserve"> fecha en la que la organización recibió el</w:t>
             </w:r>
             <w:r>
               <w:t xml:space="preserve"> O LOS </w:t>
@@ -4726,7 +4743,6 @@
               <w:jc w:val="both"/>
             </w:pPr>
             <w:r>
-              <w:lastRenderedPageBreak/>
               <w:t xml:space="preserve">Solicitante </w:t>
             </w:r>
           </w:p>
@@ -4790,6 +4806,7 @@
               <w:jc w:val="both"/>
             </w:pPr>
             <w:r>
+              <w:lastRenderedPageBreak/>
               <w:t>Responsable asignado</w:t>
             </w:r>
           </w:p>
@@ -4990,7 +5007,7 @@
       <w:pPr>
         <w:pStyle w:val="Heading3"/>
       </w:pPr>
-      <w:bookmarkStart w:id="31" w:name="_Toc193798706"/>
+      <w:bookmarkStart w:id="32" w:name="_Toc193874748"/>
       <w:r>
         <w:t xml:space="preserve">3.2.3 </w:t>
       </w:r>
@@ -5000,7 +5017,7 @@
       <w:r>
         <w:t>en una base de datos SQL.</w:t>
       </w:r>
-      <w:bookmarkEnd w:id="31"/>
+      <w:bookmarkEnd w:id="32"/>
     </w:p>
     <w:p>
       <w:pPr>
@@ -5026,11 +5043,11 @@
       <w:pPr>
         <w:pStyle w:val="Heading3"/>
       </w:pPr>
-      <w:bookmarkStart w:id="32" w:name="_Toc193798707"/>
+      <w:bookmarkStart w:id="33" w:name="_Toc193874749"/>
       <w:r>
         <w:t>3.2.4 Manejo de cuentas</w:t>
       </w:r>
-      <w:bookmarkEnd w:id="32"/>
+      <w:bookmarkEnd w:id="33"/>
       <w:r>
         <w:t xml:space="preserve"> </w:t>
       </w:r>
@@ -5047,17 +5064,20 @@
       <w:pPr>
         <w:pStyle w:val="Heading3"/>
       </w:pPr>
-      <w:bookmarkStart w:id="33" w:name="_Toc193798708"/>
+      <w:bookmarkStart w:id="34" w:name="_Toc193874750"/>
       <w:r>
         <w:t xml:space="preserve">3.2.4.1 </w:t>
       </w:r>
       <w:r>
-        <w:t>formulario/datos de</w:t>
+        <w:t>F</w:t>
+      </w:r>
+      <w:r>
+        <w:t>ormulario/datos de</w:t>
       </w:r>
       <w:r>
         <w:t xml:space="preserve"> usuarios</w:t>
       </w:r>
-      <w:bookmarkEnd w:id="33"/>
+      <w:bookmarkEnd w:id="34"/>
     </w:p>
     <w:p>
       <w:pPr>
@@ -5093,6 +5113,11 @@
       <w:r>
         <w:t>usuarios. Podrá eliminar y crear usuarios, actualizar sus datos.</w:t>
       </w:r>
+    </w:p>
+    <w:p>
+      <w:pPr>
+        <w:jc w:val="both"/>
+      </w:pPr>
     </w:p>
     <w:tbl>
       <w:tblPr>
@@ -5286,7 +5311,7 @@
         <w:pStyle w:val="Heading3"/>
         <w:jc w:val="both"/>
       </w:pPr>
-      <w:bookmarkStart w:id="34" w:name="_Toc193798709"/>
+      <w:bookmarkStart w:id="35" w:name="_Toc193874751"/>
       <w:r>
         <w:lastRenderedPageBreak/>
         <w:t>3.2.4</w:t>
@@ -5295,12 +5320,9 @@
         <w:t>.2</w:t>
       </w:r>
       <w:r>
-        <w:t xml:space="preserve"> </w:t>
-      </w:r>
-      <w:r>
-        <w:t>CRUD de los usuarios en una base de datos SQL.</w:t>
-      </w:r>
-      <w:bookmarkEnd w:id="34"/>
+        <w:t xml:space="preserve"> CRUD de los usuarios en una base de datos SQL.</w:t>
+      </w:r>
+      <w:bookmarkEnd w:id="35"/>
     </w:p>
     <w:p>
       <w:pPr>
@@ -5321,17 +5343,23 @@
         <w:pStyle w:val="Heading3"/>
         <w:jc w:val="both"/>
       </w:pPr>
-      <w:bookmarkStart w:id="35" w:name="_Toc193798710"/>
+      <w:bookmarkStart w:id="36" w:name="_Toc193874752"/>
       <w:r>
         <w:t>3.2.5</w:t>
       </w:r>
       <w:r>
-        <w:t xml:space="preserve"> formulario de</w:t>
+        <w:t xml:space="preserve"> </w:t>
+      </w:r>
+      <w:r>
+        <w:t>F</w:t>
+      </w:r>
+      <w:r>
+        <w:t>ormulario de</w:t>
       </w:r>
       <w:r>
         <w:t xml:space="preserve"> PDF</w:t>
       </w:r>
-      <w:bookmarkEnd w:id="35"/>
+      <w:bookmarkEnd w:id="36"/>
       <w:r>
         <w:t xml:space="preserve"> </w:t>
       </w:r>
@@ -5341,15 +5369,7 @@
         <w:jc w:val="both"/>
       </w:pPr>
       <w:r>
-        <w:t xml:space="preserve">El sistema debe de poder cargar y almacenar </w:t>
-      </w:r>
-      <w:proofErr w:type="spellStart"/>
-      <w:r>
-        <w:t>PDFs</w:t>
-      </w:r>
-      <w:proofErr w:type="spellEnd"/>
-      <w:r>
-        <w:t xml:space="preserve"> ligados a sus respectivos expedientes, deberá poder desplegarse en alguna interfaz para que el usuario final pueda hacer uso de este, por lo que deberá poder cargarlo de los directorios de la computadora en la que se encuentre. El documento contara con los datos</w:t>
+        <w:t>El sistema debe de poder cargar y almacenar PDFs ligados a sus respectivos expedientes, deberá poder desplegarse en alguna interfaz para que el usuario final pueda hacer uso de este, por lo que deberá poder cargarlo de los directorios de la computadora en la que se encuentre. El documento contara con los datos</w:t>
       </w:r>
       <w:r>
         <w:t>:</w:t>
@@ -5526,11 +5546,9 @@
             <w:r>
               <w:t xml:space="preserve">Fecha en la que se </w:t>
             </w:r>
-            <w:proofErr w:type="spellStart"/>
-            <w:r>
-              <w:t>cargo</w:t>
-            </w:r>
-            <w:proofErr w:type="spellEnd"/>
+            <w:r>
+              <w:t>cargó</w:t>
+            </w:r>
             <w:r>
               <w:t xml:space="preserve"> el archivo </w:t>
             </w:r>
@@ -5556,23 +5574,32 @@
     </w:p>
     <w:p>
       <w:pPr>
+        <w:jc w:val="center"/>
+        <w:rPr>
+          <w:i/>
+          <w:iCs/>
+        </w:rPr>
+      </w:pPr>
+    </w:p>
+    <w:p>
+      <w:pPr>
         <w:pStyle w:val="Heading3"/>
         <w:jc w:val="both"/>
       </w:pPr>
-      <w:bookmarkStart w:id="36" w:name="_Toc193798711"/>
-      <w:r>
-        <w:t>3.2.5.1</w:t>
-      </w:r>
-      <w:r>
-        <w:t xml:space="preserve"> </w:t>
-      </w:r>
-      <w:r>
-        <w:t>datos de los PDF s en datos</w:t>
+      <w:bookmarkStart w:id="37" w:name="_Toc193874753"/>
+      <w:r>
+        <w:t xml:space="preserve">3.2.5.1 </w:t>
+      </w:r>
+      <w:r>
+        <w:t>D</w:t>
+      </w:r>
+      <w:r>
+        <w:t>atos de los PDF s en datos</w:t>
       </w:r>
       <w:r>
         <w:t xml:space="preserve"> SQL.</w:t>
       </w:r>
-      <w:bookmarkEnd w:id="36"/>
+      <w:bookmarkEnd w:id="37"/>
     </w:p>
     <w:p>
       <w:pPr>
@@ -5587,7 +5614,7 @@
         <w:pStyle w:val="Heading3"/>
         <w:jc w:val="both"/>
       </w:pPr>
-      <w:bookmarkStart w:id="37" w:name="_Toc193798712"/>
+      <w:bookmarkStart w:id="38" w:name="_Toc193874754"/>
       <w:r>
         <w:t>3.2.5</w:t>
       </w:r>
@@ -5595,12 +5622,9 @@
         <w:t>.2</w:t>
       </w:r>
       <w:r>
-        <w:t xml:space="preserve"> </w:t>
-      </w:r>
-      <w:r>
-        <w:t>CRUD de los PDF en una base de datos SQL.</w:t>
-      </w:r>
-      <w:bookmarkEnd w:id="37"/>
+        <w:t xml:space="preserve"> CRUD de los PDF en una base de datos SQL.</w:t>
+      </w:r>
+      <w:bookmarkEnd w:id="38"/>
     </w:p>
     <w:p>
       <w:pPr>
@@ -5621,11 +5645,11 @@
         <w:pStyle w:val="Heading3"/>
         <w:jc w:val="both"/>
       </w:pPr>
-      <w:bookmarkStart w:id="38" w:name="_Toc193798713"/>
+      <w:bookmarkStart w:id="39" w:name="_Toc193874755"/>
       <w:r>
         <w:t>3.2.6 Visualizador de PDF.</w:t>
       </w:r>
-      <w:bookmarkEnd w:id="38"/>
+      <w:bookmarkEnd w:id="39"/>
     </w:p>
     <w:p>
       <w:pPr>
@@ -5643,6 +5667,8 @@
     </w:p>
     <w:p/>
     <w:p/>
+    <w:p/>
+    <w:p/>
     <w:p>
       <w:pPr>
         <w:pStyle w:val="Heading2"/>
@@ -5650,11 +5676,12 @@
           <w:lang w:val="en-US"/>
         </w:rPr>
       </w:pPr>
-      <w:bookmarkStart w:id="39" w:name="_Toc193798714"/>
+      <w:bookmarkStart w:id="40" w:name="_Toc193874756"/>
       <w:r>
         <w:rPr>
           <w:lang w:val="en-US"/>
         </w:rPr>
+        <w:lastRenderedPageBreak/>
         <w:t xml:space="preserve">4 </w:t>
       </w:r>
       <w:proofErr w:type="spellStart"/>
@@ -5662,9 +5689,15 @@
         <w:rPr>
           <w:lang w:val="en-US"/>
         </w:rPr>
-        <w:t>referencias</w:t>
-      </w:r>
-      <w:bookmarkEnd w:id="39"/>
+        <w:t>R</w:t>
+      </w:r>
+      <w:r>
+        <w:rPr>
+          <w:lang w:val="en-US"/>
+        </w:rPr>
+        <w:t>eferencias</w:t>
+      </w:r>
+      <w:bookmarkEnd w:id="40"/>
       <w:proofErr w:type="spellEnd"/>
     </w:p>
     <w:p>
@@ -5678,13 +5711,7 @@
         <w:rPr>
           <w:lang w:val="en-US"/>
         </w:rPr>
-        <w:t>IEEE-SRD-830-1998 Recommended Practice f</w:t>
-      </w:r>
-      <w:r>
-        <w:rPr>
-          <w:lang w:val="en-US"/>
-        </w:rPr>
-        <w:t>or Software Requirements Specifications.</w:t>
+        <w:t>IEEE-SRD-830-1998 Recommended Practice for Software Requirements Specifications.</w:t>
       </w:r>
     </w:p>
     <w:p>
@@ -5692,7 +5719,6 @@
         <w:jc w:val="both"/>
       </w:pPr>
       <w:r>
-        <w:lastRenderedPageBreak/>
         <w:t xml:space="preserve">Gómez Fuentes, M. del C. (Ed.). (2011). </w:t>
       </w:r>
       <w:r>
@@ -5728,13 +5754,15 @@
       <w:r>
         <w:t>.</w:t>
       </w:r>
-    </w:p>
-    <w:p>
-      <w:pPr>
-        <w:pStyle w:val="Heading2"/>
-      </w:pPr>
-    </w:p>
-    <w:p/>
+      <w:r>
+        <w:t xml:space="preserve">  </w:t>
+      </w:r>
+    </w:p>
+    <w:p>
+      <w:pPr>
+        <w:pStyle w:val="Heading1"/>
+      </w:pPr>
+    </w:p>
     <w:sectPr>
       <w:pgSz w:w="12240" w:h="15840"/>
       <w:pgMar w:top="1417" w:right="1701" w:bottom="1417" w:left="1701" w:header="708" w:footer="708" w:gutter="0"/>
@@ -5777,11 +5805,11 @@
         <w:annotationRef/>
       </w:r>
       <w:r>
-        <w:t xml:space="preserve"> tienes razon hay un error en mi redacción, pero también el uso de a en este caso es erróneo por lo que decidí utilizar por </w:t>
+        <w:t xml:space="preserve"> tienes razon hay un error en mi redacción, pero también el uso de “a” en  este caso es erróneo por lo que decidí utilizar por </w:t>
       </w:r>
     </w:p>
   </w:comment>
-  <w:comment w:id="13" w:author="Arturo Reyes" w:date="2025-03-25T11:40:00Z" w:initials="AR">
+  <w:comment w:id="6" w:author="Arturo Reyes" w:date="2025-03-26T09:43:00Z" w:initials="AR">
     <w:p>
       <w:pPr>
         <w:pStyle w:val="CommentText"/>
@@ -5793,11 +5821,11 @@
         <w:annotationRef/>
       </w:r>
       <w:r>
-        <w:t>Ya agregue en definiciones el porque por regla general en la programacion a la hora de describir funcioanlidad se utiliza debe y no “se realizara” o palabras en futuro. Trate de buscar la historia de esta situacion pero no lo encontre, solo es como una buena practica dentro de la programacion.</w:t>
+        <w:t>Ing Arturo: Si empiezas el párrafo con mayúscula en las primeras definiciones, tienes que seguir ese mismo formato</w:t>
       </w:r>
     </w:p>
   </w:comment>
-  <w:comment w:id="15" w:author="Arturo Reyes" w:date="2025-03-25T11:46:00Z" w:initials="AR">
+  <w:comment w:id="14" w:author="Arturo Reyes" w:date="2025-03-25T11:40:00Z" w:initials="AR">
     <w:p>
       <w:pPr>
         <w:pStyle w:val="CommentText"/>
@@ -5809,11 +5837,11 @@
         <w:annotationRef/>
       </w:r>
       <w:r>
-        <w:t xml:space="preserve">Es solo el titulo de la 3rd parte donde se describen los requerimientos, no necesariamente el título es de las interfaces los de interfaces de usuarios </w:t>
+        <w:t>Ya agregue en definiciones del porque por regla general en la programacion a la hora de describir funcioanlidad se utiliza debe y no “se realizara” o palabras en futuro. Trate de buscar la historia de esta situacion pero no lo encontre, solo es como una buena practica dentro de la programacion.</w:t>
       </w:r>
     </w:p>
   </w:comment>
-  <w:comment w:id="17" w:author="Arturo Reyes" w:date="2025-03-25T11:37:00Z" w:initials="AR">
+  <w:comment w:id="16" w:author="Arturo Reyes" w:date="2025-03-25T11:46:00Z" w:initials="AR">
     <w:p>
       <w:pPr>
         <w:pStyle w:val="CommentText"/>
@@ -5825,6 +5853,22 @@
         <w:annotationRef/>
       </w:r>
       <w:r>
+        <w:t xml:space="preserve">Es solo el titulo de la 3ra parte donde se describen los requerimientos, no necesariamente el título es de las interfaces los de interfaces de usuarios </w:t>
+      </w:r>
+    </w:p>
+  </w:comment>
+  <w:comment w:id="18" w:author="Arturo Reyes" w:date="2025-03-25T11:37:00Z" w:initials="AR">
+    <w:p>
+      <w:pPr>
+        <w:pStyle w:val="CommentText"/>
+      </w:pPr>
+      <w:r>
+        <w:rPr>
+          <w:rStyle w:val="CommentReference"/>
+        </w:rPr>
+        <w:annotationRef/>
+      </w:r>
+      <w:r>
         <w:t xml:space="preserve">Ing. Arturo: </w:t>
       </w:r>
       <w:r>
@@ -5838,7 +5882,7 @@
       </w:r>
     </w:p>
   </w:comment>
-  <w:comment w:id="18" w:author="Arturo Reyes" w:date="2025-03-25T11:38:00Z" w:initials="AR">
+  <w:comment w:id="19" w:author="Arturo Reyes" w:date="2025-03-25T11:38:00Z" w:initials="AR">
     <w:p>
       <w:pPr>
         <w:pStyle w:val="CommentText"/>
@@ -5854,7 +5898,7 @@
       </w:r>
     </w:p>
   </w:comment>
-  <w:comment w:id="19" w:author="Arturo Reyes" w:date="2025-03-25T11:43:00Z" w:initials="AR">
+  <w:comment w:id="20" w:author="Arturo Reyes" w:date="2025-03-25T11:43:00Z" w:initials="AR">
     <w:p>
       <w:pPr>
         <w:pStyle w:val="CommentText"/>
@@ -5870,7 +5914,7 @@
       </w:r>
     </w:p>
   </w:comment>
-  <w:comment w:id="27" w:author="Arturo Reyes" w:date="2025-03-25T12:06:00Z" w:initials="AR">
+  <w:comment w:id="28" w:author="Arturo Reyes" w:date="2025-03-25T12:06:00Z" w:initials="AR">
     <w:p>
       <w:pPr>
         <w:pStyle w:val="CommentText"/>
@@ -5886,7 +5930,7 @@
       </w:r>
     </w:p>
   </w:comment>
-  <w:comment w:id="28" w:author="Arturo Reyes" w:date="2025-03-25T12:08:00Z" w:initials="AR">
+  <w:comment w:id="29" w:author="Arturo Reyes" w:date="2025-03-25T12:08:00Z" w:initials="AR">
     <w:p>
       <w:pPr>
         <w:pStyle w:val="CommentText"/>
@@ -5899,32 +5943,32 @@
       </w:r>
       <w:r>
         <w:t>El requisito como tal es el despliegue de la interfaz que debe contener una tabla, no debemos hablar de bases de datos como tal si no de los requerimientos funcionales que requiere el software</w:t>
-      </w:r>
-    </w:p>
-  </w:comment>
-  <w:comment w:id="29" w:author="Arturo Reyes" w:date="2025-03-25T12:02:00Z" w:initials="AR">
-    <w:p>
-      <w:pPr>
-        <w:pStyle w:val="CommentText"/>
-      </w:pPr>
-      <w:r>
-        <w:rPr>
-          <w:rStyle w:val="CommentReference"/>
-        </w:rPr>
-        <w:annotationRef/>
-      </w:r>
-      <w:r>
-        <w:rPr>
-          <w:highlight w:val="yellow"/>
-        </w:rPr>
-        <w:t>ING Arturo: DE LOS OFICIOS TANTO FISICOS COMO LO QUE LLEGAN POR CORREO QUE SE RECIBEN DE MANERA FISICA EN EL DEPARTAMENTO DE INFORMACION SISTEMAS PARA SU ATENCION</w:t>
-      </w:r>
-      <w:r>
-        <w:t xml:space="preserve"> </w:t>
       </w:r>
     </w:p>
   </w:comment>
   <w:comment w:id="30" w:author="Arturo Reyes" w:date="2025-03-25T12:02:00Z" w:initials="AR">
+    <w:p>
+      <w:pPr>
+        <w:pStyle w:val="CommentText"/>
+      </w:pPr>
+      <w:r>
+        <w:rPr>
+          <w:rStyle w:val="CommentReference"/>
+        </w:rPr>
+        <w:annotationRef/>
+      </w:r>
+      <w:r>
+        <w:rPr>
+          <w:highlight w:val="yellow"/>
+        </w:rPr>
+        <w:t>ING Arturo: DE LOS OFICIOS TANTO FISICOS COMO LO QUE LLEGAN POR CORREO QUE SE RECIBEN DE MANERA FISICA EN EL DEPARTAMENTO DE INFORMACION SISTEMAS PARA SU ATENCION</w:t>
+      </w:r>
+      <w:r>
+        <w:t xml:space="preserve"> </w:t>
+      </w:r>
+    </w:p>
+  </w:comment>
+  <w:comment w:id="31" w:author="Arturo Reyes" w:date="2025-03-25T12:02:00Z" w:initials="AR">
     <w:p>
       <w:pPr>
         <w:pStyle w:val="CommentText"/>
@@ -5947,6 +5991,7 @@
 <w15:commentsEx xmlns:wpc="http://schemas.microsoft.com/office/word/2010/wordprocessingCanvas" xmlns:cx="http://schemas.microsoft.com/office/drawing/2014/chartex" xmlns:cx1="http://schemas.microsoft.com/office/drawing/2015/9/8/chartex" xmlns:cx2="http://schemas.microsoft.com/office/drawing/2015/10/21/chartex" xmlns:cx3="http://schemas.microsoft.com/office/drawing/2016/5/9/chartex" xmlns:cx4="http://schemas.microsoft.com/office/drawing/2016/5/10/chartex" xmlns:cx5="http://schemas.microsoft.com/office/drawing/2016/5/11/chartex" xmlns:cx6="http://schemas.microsoft.com/office/drawing/2016/5/12/chartex" xmlns:cx7="http://schemas.microsoft.com/office/drawing/2016/5/13/chartex" xmlns:cx8="http://schemas.microsoft.com/office/drawing/2016/5/14/chartex" xmlns:mc="http://schemas.openxmlformats.org/markup-compatibility/2006" xmlns:aink="http://schemas.microsoft.com/office/drawing/2016/ink" xmlns:am3d="http://schemas.microsoft.com/office/drawing/2017/model3d" xmlns:o="urn:schemas-microsoft-com:office:office" xmlns:oel="http://schemas.microsoft.com/office/2019/extlst" xmlns:r="http://schemas.openxmlformats.org/officeDocument/2006/relationships" xmlns:m="http://schemas.openxmlformats.org/officeDocument/2006/math" xmlns:v="urn:schemas-microsoft-com:vml" xmlns:wp14="http://schemas.microsoft.com/office/word/2010/wordprocessingDrawing" xmlns:wp="http://schemas.openxmlformats.org/drawingml/2006/wordprocessingDrawing" xmlns:w10="urn:schemas-microsoft-com:office:word" xmlns:w="http://schemas.openxmlformats.org/wordprocessingml/2006/main" xmlns:w14="http://schemas.microsoft.com/office/word/2010/wordml" xmlns:w15="http://schemas.microsoft.com/office/word/2012/wordml" xmlns:w16cex="http://schemas.microsoft.com/office/word/2018/wordml/cex" xmlns:w16cid="http://schemas.microsoft.com/office/word/2016/wordml/cid" xmlns:w16="http://schemas.microsoft.com/office/word/2018/wordml" xmlns:w16du="http://schemas.microsoft.com/office/word/2023/wordml/word16du" xmlns:w16sdtdh="http://schemas.microsoft.com/office/word/2020/wordml/sdtdatahash" xmlns:w16sdtfl="http://schemas.microsoft.com/office/word/2024/wordml/sdtformatlock" xmlns:w16se="http://schemas.microsoft.com/office/word/2015/wordml/symex" xmlns:wpg="http://schemas.microsoft.com/office/word/2010/wordprocessingGroup" xmlns:wpi="http://schemas.microsoft.com/office/word/2010/wordprocessingInk" xmlns:wne="http://schemas.microsoft.com/office/word/2006/wordml" xmlns:wps="http://schemas.microsoft.com/office/word/2010/wordprocessingShape" mc:Ignorable="w14 w15 w16se w16cid w16 w16cex w16sdtdh w16sdtfl w16du wp14">
   <w15:commentEx w15:paraId="07FE3102" w15:done="0"/>
   <w15:commentEx w15:paraId="3990EEAF" w15:paraIdParent="07FE3102" w15:done="0"/>
+  <w15:commentEx w15:paraId="7818BFDB" w15:done="0"/>
   <w15:commentEx w15:paraId="3911BEB6" w15:done="0"/>
   <w15:commentEx w15:paraId="02068F0E" w15:done="0"/>
   <w15:commentEx w15:paraId="5DE06D84" w15:done="0"/>
@@ -5963,6 +6008,7 @@
 <w16cex:commentsExtensible xmlns:wpc="http://schemas.microsoft.com/office/word/2010/wordprocessingCanvas" xmlns:cx="http://schemas.microsoft.com/office/drawing/2014/chartex" xmlns:cx1="http://schemas.microsoft.com/office/drawing/2015/9/8/chartex" xmlns:cx2="http://schemas.microsoft.com/office/drawing/2015/10/21/chartex" xmlns:cx3="http://schemas.microsoft.com/office/drawing/2016/5/9/chartex" xmlns:cx4="http://schemas.microsoft.com/office/drawing/2016/5/10/chartex" xmlns:cx5="http://schemas.microsoft.com/office/drawing/2016/5/11/chartex" xmlns:cx6="http://schemas.microsoft.com/office/drawing/2016/5/12/chartex" xmlns:cx7="http://schemas.microsoft.com/office/drawing/2016/5/13/chartex" xmlns:cx8="http://schemas.microsoft.com/office/drawing/2016/5/14/chartex" xmlns:cr="http://schemas.microsoft.com/office/comments/2020/reactions" xmlns:mc="http://schemas.openxmlformats.org/markup-compatibility/2006" xmlns:aink="http://schemas.microsoft.com/office/drawing/2016/ink" xmlns:am3d="http://schemas.microsoft.com/office/drawing/2017/model3d" xmlns:o="urn:schemas-microsoft-com:office:office" xmlns:oel="http://schemas.microsoft.com/office/2019/extlst" xmlns:r="http://schemas.openxmlformats.org/officeDocument/2006/relationships" xmlns:m="http://schemas.openxmlformats.org/officeDocument/2006/math" xmlns:v="urn:schemas-microsoft-com:vml" xmlns:wp14="http://schemas.microsoft.com/office/word/2010/wordprocessingDrawing" xmlns:wp="http://schemas.openxmlformats.org/drawingml/2006/wordprocessingDrawing" xmlns:w10="urn:schemas-microsoft-com:office:word" xmlns:w="http://schemas.openxmlformats.org/wordprocessingml/2006/main" xmlns:w14="http://schemas.microsoft.com/office/word/2010/wordml" xmlns:w15="http://schemas.microsoft.com/office/word/2012/wordml" xmlns:w16cex="http://schemas.microsoft.com/office/word/2018/wordml/cex" xmlns:w16cid="http://schemas.microsoft.com/office/word/2016/wordml/cid" xmlns:w16="http://schemas.microsoft.com/office/word/2018/wordml" xmlns:w16du="http://schemas.microsoft.com/office/word/2023/wordml/word16du" xmlns:w16sdtdh="http://schemas.microsoft.com/office/word/2020/wordml/sdtdatahash" xmlns:w16sdtfl="http://schemas.microsoft.com/office/word/2024/wordml/sdtformatlock" xmlns:w16se="http://schemas.microsoft.com/office/word/2015/wordml/symex" xmlns:wpg="http://schemas.microsoft.com/office/word/2010/wordprocessingGroup" xmlns:wpi="http://schemas.microsoft.com/office/word/2010/wordprocessingInk" xmlns:wne="http://schemas.microsoft.com/office/word/2006/wordml" xmlns:wps="http://schemas.microsoft.com/office/word/2010/wordprocessingShape" mc:Ignorable="w14 w15 w16se w16cid w16 w16cex w16sdtdh w16sdtfl cr w16du wp14">
   <w16cex:commentExtensible w16cex:durableId="067D35EA" w16cex:dateUtc="2025-03-25T17:42:00Z"/>
   <w16cex:commentExtensible w16cex:durableId="601DFA7D" w16cex:dateUtc="2025-03-25T17:42:00Z"/>
+  <w16cex:commentExtensible w16cex:durableId="46C9C418" w16cex:dateUtc="2025-03-26T15:43:00Z"/>
   <w16cex:commentExtensible w16cex:durableId="6086B559" w16cex:dateUtc="2025-03-25T17:40:00Z"/>
   <w16cex:commentExtensible w16cex:durableId="6D4F1A74" w16cex:dateUtc="2025-03-25T17:46:00Z"/>
   <w16cex:commentExtensible w16cex:durableId="7D2EE744" w16cex:dateUtc="2025-03-25T17:37:00Z"/>
@@ -5979,6 +6025,7 @@
 <w16cid:commentsIds xmlns:wpc="http://schemas.microsoft.com/office/word/2010/wordprocessingCanvas" xmlns:cx="http://schemas.microsoft.com/office/drawing/2014/chartex" xmlns:cx1="http://schemas.microsoft.com/office/drawing/2015/9/8/chartex" xmlns:cx2="http://schemas.microsoft.com/office/drawing/2015/10/21/chartex" xmlns:cx3="http://schemas.microsoft.com/office/drawing/2016/5/9/chartex" xmlns:cx4="http://schemas.microsoft.com/office/drawing/2016/5/10/chartex" xmlns:cx5="http://schemas.microsoft.com/office/drawing/2016/5/11/chartex" xmlns:cx6="http://schemas.microsoft.com/office/drawing/2016/5/12/chartex" xmlns:cx7="http://schemas.microsoft.com/office/drawing/2016/5/13/chartex" xmlns:cx8="http://schemas.microsoft.com/office/drawing/2016/5/14/chartex" xmlns:mc="http://schemas.openxmlformats.org/markup-compatibility/2006" xmlns:aink="http://schemas.microsoft.com/office/drawing/2016/ink" xmlns:am3d="http://schemas.microsoft.com/office/drawing/2017/model3d" xmlns:o="urn:schemas-microsoft-com:office:office" xmlns:oel="http://schemas.microsoft.com/office/2019/extlst" xmlns:r="http://schemas.openxmlformats.org/officeDocument/2006/relationships" xmlns:m="http://schemas.openxmlformats.org/officeDocument/2006/math" xmlns:v="urn:schemas-microsoft-com:vml" xmlns:wp14="http://schemas.microsoft.com/office/word/2010/wordprocessingDrawing" xmlns:wp="http://schemas.openxmlformats.org/drawingml/2006/wordprocessingDrawing" xmlns:w10="urn:schemas-microsoft-com:office:word" xmlns:w="http://schemas.openxmlformats.org/wordprocessingml/2006/main" xmlns:w14="http://schemas.microsoft.com/office/word/2010/wordml" xmlns:w15="http://schemas.microsoft.com/office/word/2012/wordml" xmlns:w16cex="http://schemas.microsoft.com/office/word/2018/wordml/cex" xmlns:w16cid="http://schemas.microsoft.com/office/word/2016/wordml/cid" xmlns:w16="http://schemas.microsoft.com/office/word/2018/wordml" xmlns:w16du="http://schemas.microsoft.com/office/word/2023/wordml/word16du" xmlns:w16sdtdh="http://schemas.microsoft.com/office/word/2020/wordml/sdtdatahash" xmlns:w16sdtfl="http://schemas.microsoft.com/office/word/2024/wordml/sdtformatlock" xmlns:w16se="http://schemas.microsoft.com/office/word/2015/wordml/symex" xmlns:wpg="http://schemas.microsoft.com/office/word/2010/wordprocessingGroup" xmlns:wpi="http://schemas.microsoft.com/office/word/2010/wordprocessingInk" xmlns:wne="http://schemas.microsoft.com/office/word/2006/wordml" xmlns:wps="http://schemas.microsoft.com/office/word/2010/wordprocessingShape" mc:Ignorable="w14 w15 w16se w16cid w16 w16cex w16sdtdh w16sdtfl w16du wp14">
   <w16cid:commentId w16cid:paraId="07FE3102" w16cid:durableId="067D35EA"/>
   <w16cid:commentId w16cid:paraId="3990EEAF" w16cid:durableId="601DFA7D"/>
+  <w16cid:commentId w16cid:paraId="7818BFDB" w16cid:durableId="46C9C418"/>
   <w16cid:commentId w16cid:paraId="3911BEB6" w16cid:durableId="6086B559"/>
   <w16cid:commentId w16cid:paraId="02068F0E" w16cid:durableId="6D4F1A74"/>
   <w16cid:commentId w16cid:paraId="5DE06D84" w16cid:durableId="7D2EE744"/>

</xml_diff>